<commit_message>
Added HW2 related notes
Stooge sort, the simultaneous maximum and minimum search
</commit_message>
<xml_diff>
--- a/Quizzes.docx
+++ b/Quizzes.docx
@@ -2680,13 +2680,7 @@
             <w:rPr>
               <w:rFonts w:ascii="Cambria Math" w:hAnsi="Cambria Math"/>
             </w:rPr>
-            <m:t>=1</m:t>
-          </m:r>
-          <m:r>
-            <w:rPr>
-              <w:rFonts w:ascii="Cambria Math" w:hAnsi="Cambria Math"/>
-            </w:rPr>
-            <m:t>0</m:t>
+            <m:t>=10</m:t>
           </m:r>
         </m:oMath>
       </m:oMathPara>
@@ -2699,7 +2693,13 @@
     </w:p>
     <w:p>
       <w:r>
-        <w:t>C = [5, 7, 7, 10, 12]</w:t>
+        <w:t>C = [</w:t>
+      </w:r>
+      <w:r>
+        <w:t xml:space="preserve">0, </w:t>
+      </w:r>
+      <w:r>
+        <w:t>5, 7, 7, 10, 12]</w:t>
       </w:r>
     </w:p>
     <w:p>
@@ -2881,6 +2881,7 @@
     <w:p>
       <w:proofErr w:type="gramStart"/>
       <w:r>
+        <w:lastRenderedPageBreak/>
         <w:t>A[</w:t>
       </w:r>
       <w:proofErr w:type="gramEnd"/>
@@ -3046,13 +3047,8 @@
       <w:r>
         <w:t xml:space="preserve"> reachable lea</w:t>
       </w:r>
-      <w:proofErr w:type="spellStart"/>
-      <w:r>
-        <w:t>ves</w:t>
-      </w:r>
-      <w:proofErr w:type="spellEnd"/>
-      <w:r>
-        <w:t xml:space="preserve"> corresponding to a comparison sort on </w:t>
+      <w:r>
+        <w:t xml:space="preserve">ves corresponding to a comparison sort on </w:t>
       </w:r>
       <m:oMath>
         <m:r>
@@ -3141,10 +3137,7 @@
         </m:r>
       </m:oMath>
       <w:r>
-        <w:t xml:space="preserve"> </w:t>
-      </w:r>
-      <w:r>
-        <w:t xml:space="preserve">A binary tree of height </w:t>
+        <w:t xml:space="preserve"> A binary tree of height </w:t>
       </w:r>
       <m:oMath>
         <m:r>
@@ -3209,13 +3202,7 @@
           <w:rPr>
             <w:rFonts w:ascii="Cambria Math" w:hAnsi="Cambria Math"/>
           </w:rPr>
-          <m:t>n!≤l</m:t>
-        </m:r>
-        <m:r>
-          <w:rPr>
-            <w:rFonts w:ascii="Cambria Math" w:hAnsi="Cambria Math"/>
-          </w:rPr>
-          <m:t>≤</m:t>
+          <m:t>n!≤l≤</m:t>
         </m:r>
         <m:sSup>
           <m:sSupPr>
@@ -3822,6 +3809,7 @@
           <w:rPr>
             <w:rFonts w:ascii="Cambria Math" w:hAnsi="Cambria Math"/>
           </w:rPr>
+          <w:lastRenderedPageBreak/>
           <m:t>∴</m:t>
         </m:r>
       </m:oMath>
@@ -4895,7 +4883,6 @@
     </w:p>
     <w:p>
       <w:r>
-        <w:lastRenderedPageBreak/>
         <w:t>QUICK-</w:t>
       </w:r>
       <w:proofErr w:type="gramStart"/>
@@ -4997,10 +4984,7 @@
         <w:tab/>
       </w:r>
       <w:r>
-        <w:t>pivots = [</w:t>
-      </w:r>
-      <w:r>
-        <w:t xml:space="preserve">element for element in </w:t>
+        <w:t xml:space="preserve">pivots = [element for element in </w:t>
       </w:r>
       <w:proofErr w:type="spellStart"/>
       <w:r>
@@ -5008,13 +4992,7 @@
       </w:r>
       <w:proofErr w:type="spellEnd"/>
       <w:r>
-        <w:t xml:space="preserve"> if element </w:t>
-      </w:r>
-      <w:r>
-        <w:t>=</w:t>
-      </w:r>
-      <w:r>
-        <w:t xml:space="preserve"> pivot]</w:t>
+        <w:t xml:space="preserve"> if element = pivot]</w:t>
       </w:r>
     </w:p>
     <w:p>
@@ -5027,10 +5005,7 @@
       </w:r>
       <w:proofErr w:type="spellEnd"/>
       <w:r>
-        <w:t xml:space="preserve"> = [</w:t>
-      </w:r>
-      <w:r>
-        <w:t xml:space="preserve">element for element in </w:t>
+        <w:t xml:space="preserve"> = [element for element in </w:t>
       </w:r>
       <w:proofErr w:type="spellStart"/>
       <w:r>
@@ -5038,13 +5013,7 @@
       </w:r>
       <w:proofErr w:type="spellEnd"/>
       <w:r>
-        <w:t xml:space="preserve"> if element </w:t>
-      </w:r>
-      <w:r>
-        <w:t>&gt;</w:t>
-      </w:r>
-      <w:r>
-        <w:t xml:space="preserve"> pivot]</w:t>
+        <w:t xml:space="preserve"> if element &gt; pivot]</w:t>
       </w:r>
     </w:p>
     <w:p>
@@ -5208,6 +5177,7 @@
         <w:ind w:firstLine="720"/>
       </w:pPr>
       <w:r>
+        <w:lastRenderedPageBreak/>
         <w:tab/>
         <w:t>return QUICK-</w:t>
       </w:r>
@@ -5311,13 +5281,7 @@
             <w:rPr>
               <w:rFonts w:ascii="Cambria Math" w:hAnsi="Cambria Math"/>
             </w:rPr>
-            <m:t>=</m:t>
-          </m:r>
-          <m:r>
-            <w:rPr>
-              <w:rFonts w:ascii="Cambria Math" w:hAnsi="Cambria Math"/>
-            </w:rPr>
-            <m:t>n+</m:t>
+            <m:t>=n+</m:t>
           </m:r>
           <m:f>
             <m:fPr>
@@ -5401,19 +5365,7 @@
             <w:rPr>
               <w:rFonts w:ascii="Cambria Math" w:hAnsi="Cambria Math"/>
             </w:rPr>
-            <m:t>+…</m:t>
-          </m:r>
-          <m:r>
-            <w:rPr>
-              <w:rFonts w:ascii="Cambria Math" w:hAnsi="Cambria Math"/>
-            </w:rPr>
-            <m:t>≤</m:t>
-          </m:r>
-          <m:r>
-            <w:rPr>
-              <w:rFonts w:ascii="Cambria Math" w:hAnsi="Cambria Math"/>
-            </w:rPr>
-            <m:t>2n</m:t>
+            <m:t>+…≤2n</m:t>
           </m:r>
         </m:oMath>
       </m:oMathPara>
@@ -5443,13 +5395,7 @@
               <w:rPr>
                 <w:rFonts w:ascii="Cambria Math" w:hAnsi="Cambria Math"/>
               </w:rPr>
-              <m:t>2</m:t>
-            </m:r>
-            <m:r>
-              <w:rPr>
-                <w:rFonts w:ascii="Cambria Math" w:hAnsi="Cambria Math"/>
-              </w:rPr>
-              <m:t>n</m:t>
+              <m:t>2n</m:t>
             </m:r>
           </m:e>
         </m:d>
@@ -5457,13 +5403,7 @@
           <w:rPr>
             <w:rFonts w:ascii="Cambria Math" w:hAnsi="Cambria Math"/>
           </w:rPr>
-          <m:t>=</m:t>
-        </m:r>
-        <m:r>
-          <w:rPr>
-            <w:rFonts w:ascii="Cambria Math" w:hAnsi="Cambria Math"/>
-          </w:rPr>
-          <m:t>O(n)</m:t>
+          <m:t>=O(n)</m:t>
         </m:r>
       </m:oMath>
       <w:r>
@@ -6083,6 +6023,7 @@
   <w:style w:type="character" w:default="1" w:styleId="DefaultParagraphFont">
     <w:name w:val="Default Paragraph Font"/>
     <w:uiPriority w:val="1"/>
+    <w:semiHidden/>
     <w:unhideWhenUsed/>
   </w:style>
   <w:style w:type="table" w:default="1" w:styleId="TableNormal">

</xml_diff>